<commit_message>
Update 2020-09-27 #14 - Update DMT.TA.TODv1 #43   - Update DMT Models project #13.     - Update Data Dictionay document and update content.
</commit_message>
<xml_diff>
--- a/TA - Data Dictionary.docx
+++ b/TA - Data Dictionary.docx
@@ -5832,6 +5832,165 @@
             <w:tcW w:w="2600" w:type="dxa"/>
           </w:tcPr>
           <w:p>
+            <w:pPr>
+              <w:rPr>
+                <w:color w:val="FF0000"/>
+              </w:rPr>
+            </w:pPr>
+            <w:proofErr w:type="spellStart"/>
+            <w:r>
+              <w:rPr>
+                <w:color w:val="FF0000"/>
+              </w:rPr>
+              <w:t>FullNameEN</w:t>
+            </w:r>
+            <w:proofErr w:type="spellEnd"/>
+          </w:p>
+        </w:tc>
+        <w:tc>
+          <w:tcPr>
+            <w:tcW w:w="3006" w:type="dxa"/>
+          </w:tcPr>
+          <w:p>
+            <w:pPr>
+              <w:cnfStyle w:val="000000100000"/>
+              <w:rPr>
+                <w:color w:val="FF0000"/>
+              </w:rPr>
+            </w:pPr>
+            <w:proofErr w:type="spellStart"/>
+            <w:r>
+              <w:rPr>
+                <w:color w:val="FF0000"/>
+              </w:rPr>
+              <w:t>varchar</w:t>
+            </w:r>
+            <w:proofErr w:type="spellEnd"/>
+            <w:r>
+              <w:rPr>
+                <w:color w:val="FF0000"/>
+              </w:rPr>
+              <w:t>(150)</w:t>
+            </w:r>
+          </w:p>
+        </w:tc>
+        <w:tc>
+          <w:tcPr>
+            <w:tcW w:w="3691" w:type="dxa"/>
+          </w:tcPr>
+          <w:p>
+            <w:pPr>
+              <w:cnfStyle w:val="000000100000"/>
+              <w:rPr>
+                <w:color w:val="FF0000"/>
+              </w:rPr>
+            </w:pPr>
+            <w:r>
+              <w:rPr>
+                <w:color w:val="FF0000"/>
+              </w:rPr>
+              <w:t>Full Name (English)</w:t>
+            </w:r>
+          </w:p>
+        </w:tc>
+      </w:tr>
+      <w:tr>
+        <w:tc>
+          <w:tcPr>
+            <w:cnfStyle w:val="001000000000"/>
+            <w:tcW w:w="2600" w:type="dxa"/>
+          </w:tcPr>
+          <w:p>
+            <w:pPr>
+              <w:rPr>
+                <w:color w:val="FF0000"/>
+              </w:rPr>
+            </w:pPr>
+            <w:proofErr w:type="spellStart"/>
+            <w:r>
+              <w:rPr>
+                <w:color w:val="FF0000"/>
+              </w:rPr>
+              <w:t>FullName</w:t>
+            </w:r>
+            <w:r>
+              <w:rPr>
+                <w:color w:val="FF0000"/>
+              </w:rPr>
+              <w:t>TH</w:t>
+            </w:r>
+            <w:proofErr w:type="spellEnd"/>
+          </w:p>
+        </w:tc>
+        <w:tc>
+          <w:tcPr>
+            <w:tcW w:w="3006" w:type="dxa"/>
+          </w:tcPr>
+          <w:p>
+            <w:pPr>
+              <w:cnfStyle w:val="000000000000"/>
+              <w:rPr>
+                <w:color w:val="FF0000"/>
+              </w:rPr>
+            </w:pPr>
+            <w:proofErr w:type="spellStart"/>
+            <w:r>
+              <w:rPr>
+                <w:color w:val="FF0000"/>
+              </w:rPr>
+              <w:t>varchar</w:t>
+            </w:r>
+            <w:proofErr w:type="spellEnd"/>
+            <w:r>
+              <w:rPr>
+                <w:color w:val="FF0000"/>
+              </w:rPr>
+              <w:t>(150)</w:t>
+            </w:r>
+          </w:p>
+        </w:tc>
+        <w:tc>
+          <w:tcPr>
+            <w:tcW w:w="3691" w:type="dxa"/>
+          </w:tcPr>
+          <w:p>
+            <w:pPr>
+              <w:cnfStyle w:val="000000000000"/>
+              <w:rPr>
+                <w:color w:val="FF0000"/>
+              </w:rPr>
+            </w:pPr>
+            <w:r>
+              <w:rPr>
+                <w:color w:val="FF0000"/>
+              </w:rPr>
+              <w:t>Full Name (</w:t>
+            </w:r>
+            <w:r>
+              <w:rPr>
+                <w:color w:val="FF0000"/>
+              </w:rPr>
+              <w:t>Thai</w:t>
+            </w:r>
+            <w:r>
+              <w:rPr>
+                <w:color w:val="FF0000"/>
+              </w:rPr>
+              <w:t>)</w:t>
+            </w:r>
+          </w:p>
+        </w:tc>
+      </w:tr>
+      <w:tr>
+        <w:trPr>
+          <w:cnfStyle w:val="000000100000"/>
+        </w:trPr>
+        <w:tc>
+          <w:tcPr>
+            <w:cnfStyle w:val="001000000000"/>
+            <w:tcW w:w="2600" w:type="dxa"/>
+          </w:tcPr>
+          <w:p>
             <w:r>
               <w:t>Begin</w:t>
             </w:r>
@@ -6280,6 +6439,147 @@
             </w:pPr>
             <w:r>
               <w:t>User Id (TC)</w:t>
+            </w:r>
+          </w:p>
+        </w:tc>
+      </w:tr>
+      <w:tr>
+        <w:trPr>
+          <w:cnfStyle w:val="000000100000"/>
+        </w:trPr>
+        <w:tc>
+          <w:tcPr>
+            <w:cnfStyle w:val="001000000000"/>
+            <w:tcW w:w="2600" w:type="dxa"/>
+          </w:tcPr>
+          <w:p>
+            <w:pPr>
+              <w:rPr>
+                <w:color w:val="FF0000"/>
+              </w:rPr>
+            </w:pPr>
+            <w:proofErr w:type="spellStart"/>
+            <w:r>
+              <w:rPr>
+                <w:color w:val="FF0000"/>
+              </w:rPr>
+              <w:t>FullNameEN</w:t>
+            </w:r>
+            <w:proofErr w:type="spellEnd"/>
+          </w:p>
+        </w:tc>
+        <w:tc>
+          <w:tcPr>
+            <w:tcW w:w="3006" w:type="dxa"/>
+          </w:tcPr>
+          <w:p>
+            <w:pPr>
+              <w:cnfStyle w:val="000000100000"/>
+              <w:rPr>
+                <w:color w:val="FF0000"/>
+              </w:rPr>
+            </w:pPr>
+            <w:proofErr w:type="spellStart"/>
+            <w:r>
+              <w:rPr>
+                <w:color w:val="FF0000"/>
+              </w:rPr>
+              <w:t>varchar</w:t>
+            </w:r>
+            <w:proofErr w:type="spellEnd"/>
+            <w:r>
+              <w:rPr>
+                <w:color w:val="FF0000"/>
+              </w:rPr>
+              <w:t>(150)</w:t>
+            </w:r>
+          </w:p>
+        </w:tc>
+        <w:tc>
+          <w:tcPr>
+            <w:tcW w:w="3691" w:type="dxa"/>
+          </w:tcPr>
+          <w:p>
+            <w:pPr>
+              <w:cnfStyle w:val="000000100000"/>
+              <w:rPr>
+                <w:color w:val="FF0000"/>
+              </w:rPr>
+            </w:pPr>
+            <w:r>
+              <w:rPr>
+                <w:color w:val="FF0000"/>
+              </w:rPr>
+              <w:t>Full Name (English)</w:t>
+            </w:r>
+          </w:p>
+        </w:tc>
+      </w:tr>
+      <w:tr>
+        <w:tc>
+          <w:tcPr>
+            <w:cnfStyle w:val="001000000000"/>
+            <w:tcW w:w="2600" w:type="dxa"/>
+          </w:tcPr>
+          <w:p>
+            <w:pPr>
+              <w:rPr>
+                <w:color w:val="FF0000"/>
+              </w:rPr>
+            </w:pPr>
+            <w:proofErr w:type="spellStart"/>
+            <w:r>
+              <w:rPr>
+                <w:color w:val="FF0000"/>
+              </w:rPr>
+              <w:t>FullNameTH</w:t>
+            </w:r>
+            <w:proofErr w:type="spellEnd"/>
+          </w:p>
+        </w:tc>
+        <w:tc>
+          <w:tcPr>
+            <w:tcW w:w="3006" w:type="dxa"/>
+          </w:tcPr>
+          <w:p>
+            <w:pPr>
+              <w:cnfStyle w:val="000000000000"/>
+              <w:rPr>
+                <w:color w:val="FF0000"/>
+              </w:rPr>
+            </w:pPr>
+            <w:proofErr w:type="spellStart"/>
+            <w:r>
+              <w:rPr>
+                <w:color w:val="FF0000"/>
+              </w:rPr>
+              <w:t>varchar</w:t>
+            </w:r>
+            <w:proofErr w:type="spellEnd"/>
+            <w:r>
+              <w:rPr>
+                <w:color w:val="FF0000"/>
+              </w:rPr>
+              <w:t>(150)</w:t>
+            </w:r>
+          </w:p>
+        </w:tc>
+        <w:tc>
+          <w:tcPr>
+            <w:tcW w:w="3691" w:type="dxa"/>
+          </w:tcPr>
+          <w:p>
+            <w:pPr>
+              <w:cnfStyle w:val="000000000000"/>
+              <w:rPr>
+                <w:color w:val="FF0000"/>
+              </w:rPr>
+            </w:pPr>
+            <w:r>
+              <w:rPr>
+                <w:color w:val="FF0000"/>
+              </w:rPr>
+              <w:t>Full Name (Thai)</w:t>
             </w:r>
           </w:p>
         </w:tc>
@@ -15843,7 +16143,7 @@
   <a:extraClrSchemeLst/>
   <a:extLst>
     <a:ext uri="{05A4C25C-085E-4340-85A3-A5531E510DB2}">
-      <thm15:themeFamily xmlns="" xmlns:thm15="http://schemas.microsoft.com/office/thememl/2012/main" name="Office Theme" id="{62F939B6-93AF-4DB8-9C6B-D6C7DFDC589F}" vid="{4A3C46E8-61CC-4603-A589-7422A47A8E4A}"/>
+      <thm15:themeFamily xmlns:thm15="http://schemas.microsoft.com/office/thememl/2012/main" xmlns="" name="Office Theme" id="{62F939B6-93AF-4DB8-9C6B-D6C7DFDC589F}" vid="{4A3C46E8-61CC-4603-A589-7422A47A8E4A}"/>
     </a:ext>
   </a:extLst>
 </a:theme>

</xml_diff>